<commit_message>
Switch to LED lighting
Standardized template
</commit_message>
<xml_diff>
--- a/Lighting/Switch to LED lighting 1.docx
+++ b/Lighting/Switch to LED lighting 1.docx
@@ -52,9 +52,11 @@
     <w:p>
       <w:pPr>
         <w:spacing w:line="360" w:lineRule="auto"/>
-        <w:ind w:firstLine="720"/>
         <w:jc w:val="both"/>
       </w:pPr>
+      <w:r>
+        <w:tab/>
+      </w:r>
       <w:r>
         <w:t>Replace</w:t>
       </w:r>
@@ -123,7 +125,7 @@
           </w:tcPr>
           <w:p>
             <w:pPr>
-              <w:spacing w:before="60" w:line="360" w:lineRule="auto"/>
+              <w:spacing w:before="60" w:after="60" w:line="276" w:lineRule="auto"/>
             </w:pPr>
             <w:r>
               <w:t>Annual Cost Saving</w:t>
@@ -137,7 +139,7 @@
           </w:tcPr>
           <w:p>
             <w:pPr>
-              <w:spacing w:before="60" w:line="360" w:lineRule="auto"/>
+              <w:spacing w:before="60" w:after="60" w:line="276" w:lineRule="auto"/>
             </w:pPr>
             <w:r>
               <w:t>${ACS}</w:t>
@@ -156,7 +158,7 @@
           </w:tcPr>
           <w:p>
             <w:pPr>
-              <w:spacing w:before="60" w:line="360" w:lineRule="auto"/>
+              <w:spacing w:before="60" w:after="60" w:line="276" w:lineRule="auto"/>
             </w:pPr>
             <w:r>
               <w:t>Implementation Cost</w:t>
@@ -170,7 +172,7 @@
           </w:tcPr>
           <w:p>
             <w:pPr>
-              <w:spacing w:before="60" w:line="360" w:lineRule="auto"/>
+              <w:spacing w:before="60" w:after="60" w:line="276" w:lineRule="auto"/>
             </w:pPr>
             <w:r>
               <w:t>${MIC}</w:t>
@@ -189,7 +191,7 @@
           </w:tcPr>
           <w:p>
             <w:pPr>
-              <w:spacing w:before="60" w:line="360" w:lineRule="auto"/>
+              <w:spacing w:before="60" w:after="60" w:line="276" w:lineRule="auto"/>
             </w:pPr>
             <w:r>
               <w:t>Payback Period</w:t>
@@ -203,7 +205,7 @@
           </w:tcPr>
           <w:p>
             <w:pPr>
-              <w:spacing w:before="60" w:line="360" w:lineRule="auto"/>
+              <w:spacing w:before="60" w:after="60" w:line="276" w:lineRule="auto"/>
             </w:pPr>
             <w:r>
               <w:t>${P</w:t>
@@ -228,7 +230,7 @@
           </w:tcPr>
           <w:p>
             <w:pPr>
-              <w:spacing w:before="60" w:line="360" w:lineRule="auto"/>
+              <w:spacing w:before="60" w:after="60" w:line="276" w:lineRule="auto"/>
             </w:pPr>
             <w:r>
               <w:t>Annual Electricity Savings</w:t>
@@ -242,7 +244,7 @@
           </w:tcPr>
           <w:p>
             <w:pPr>
-              <w:spacing w:before="60" w:line="360" w:lineRule="auto"/>
+              <w:spacing w:before="60" w:after="60" w:line="276" w:lineRule="auto"/>
             </w:pPr>
             <w:r>
               <w:t>${ES}</w:t>
@@ -267,7 +269,7 @@
           </w:tcPr>
           <w:p>
             <w:pPr>
-              <w:spacing w:before="60" w:line="360" w:lineRule="auto"/>
+              <w:spacing w:before="60" w:after="60" w:line="276" w:lineRule="auto"/>
             </w:pPr>
             <w:r>
               <w:t>Annual Demand Savings</w:t>
@@ -281,7 +283,7 @@
           </w:tcPr>
           <w:p>
             <w:pPr>
-              <w:spacing w:before="60" w:line="360" w:lineRule="auto"/>
+              <w:spacing w:before="60" w:after="60" w:line="276" w:lineRule="auto"/>
             </w:pPr>
             <w:r>
               <w:t>${DS}</w:t>
@@ -303,7 +305,7 @@
           </w:tcPr>
           <w:p>
             <w:pPr>
-              <w:spacing w:before="60" w:line="360" w:lineRule="auto"/>
+              <w:spacing w:before="60" w:after="60" w:line="276" w:lineRule="auto"/>
             </w:pPr>
             <w:r>
               <w:t>ARC Number</w:t>
@@ -317,7 +319,7 @@
           </w:tcPr>
           <w:p>
             <w:pPr>
-              <w:spacing w:before="60" w:line="360" w:lineRule="auto"/>
+              <w:spacing w:before="60" w:after="60" w:line="276" w:lineRule="auto"/>
             </w:pPr>
             <w:r>
               <w:t>2.7142.3</w:t>
@@ -343,12 +345,17 @@
     <w:p>
       <w:pPr>
         <w:spacing w:line="360" w:lineRule="auto"/>
-        <w:ind w:firstLine="720"/>
         <w:jc w:val="both"/>
         <w:rPr>
           <w:bCs/>
         </w:rPr>
       </w:pPr>
+      <w:r>
+        <w:rPr>
+          <w:bCs/>
+        </w:rPr>
+        <w:tab/>
+      </w:r>
       <w:r>
         <w:rPr>
           <w:bCs/>
@@ -373,9 +380,11 @@
     <w:p>
       <w:pPr>
         <w:spacing w:line="360" w:lineRule="auto"/>
-        <w:ind w:firstLine="720"/>
         <w:jc w:val="both"/>
       </w:pPr>
+      <w:r>
+        <w:tab/>
+      </w:r>
       <w:r>
         <w:t xml:space="preserve">Higher efficiency lighting has been a focus for many lighting manufacturers in recent years. New technology has led to light emitting diode </w:t>
       </w:r>
@@ -433,12 +442,14 @@
           <w:between w:val="nil"/>
         </w:pBdr>
         <w:spacing w:line="360" w:lineRule="auto"/>
-        <w:ind w:firstLine="720"/>
         <w:jc w:val="both"/>
       </w:pPr>
       <w:bookmarkStart w:id="1" w:name="_heading=h.30j0zll" w:colFirst="0" w:colLast="0"/>
       <w:bookmarkEnd w:id="1"/>
       <w:r>
+        <w:tab/>
+      </w:r>
+      <w:r>
         <w:t xml:space="preserve">LED technology is currently the primary focus of research and manufacturing for lighting companies, such as General Electric and Phillips. This research and development </w:t>
       </w:r>
       <w:proofErr w:type="gramStart"/>
@@ -447,11 +458,11 @@
       </w:r>
       <w:proofErr w:type="gramEnd"/>
       <w:r>
-        <w:t xml:space="preserve"> leading to LED lighting products that are more efficient converting electrical energy to light, </w:t>
+        <w:t xml:space="preserve"> leading to LED lighting products that are more efficient converting electrical energy to light, use less power, and have a much longer lifespan, while supplying a comparable amount of light.  </w:t>
       </w:r>
       <w:r>
         <w:lastRenderedPageBreak/>
-        <w:t>use less power, and have a much longer lifespan, while supplying a comparable amount of light.  Since LED lights are solid state, they can be cycled on and off very frequently, and they reach their lighting potential within microseconds, unlike T-8 bulbs, which can take minutes to reach full brightness. Additionally, high frequency cycling does not cause damage to LED lighting, unlike fluorescent lighting, which will burn out faster.</w:t>
+        <w:t>Since LED lights are solid state, they can be cycled on and off very frequently, and they reach their lighting potential within microseconds, unlike T-8 bulbs, which can take minutes to reach full brightness. Additionally, high frequency cycling does not cause damage to LED lighting, unlike fluorescent lighting, which will burn out faster.</w:t>
       </w:r>
       <w:r>
         <w:t xml:space="preserve"> The </w:t>
@@ -486,7 +497,7 @@
           <w:noProof/>
         </w:rPr>
         <w:drawing>
-          <wp:inline distT="0" distB="0" distL="0" distR="0" wp14:anchorId="1802F413" wp14:editId="598CE616">
+          <wp:inline distT="0" distB="0" distL="0" distR="0" wp14:anchorId="1802F413" wp14:editId="12CDFA5B">
             <wp:extent cx="4895466" cy="3657600"/>
             <wp:effectExtent l="0" t="0" r="635" b="0"/>
             <wp:docPr id="8" name="Picture 8" descr="Chart&#10;&#10;Description automatically generated"/>
@@ -623,9 +634,11 @@
           <w:between w:val="nil"/>
         </w:pBdr>
         <w:spacing w:line="360" w:lineRule="auto"/>
-        <w:ind w:firstLine="720"/>
         <w:jc w:val="both"/>
       </w:pPr>
+      <w:r>
+        <w:tab/>
+      </w:r>
       <w:r>
         <w:t>Color improvements with a blue-white light and improved uniformity cause the overall visibility to improve through LED bulbs, even though as much as 43% less foot-candles may be present. All these advantages make indoor LED lighting solutions ideal for the plant area applications requested by your plant.</w:t>
       </w:r>
@@ -1844,28 +1857,28 @@
 </file>
 
 <file path=customXml/item1.xml><?xml version="1.0" encoding="utf-8"?>
-<b:Sources xmlns:b="http://schemas.openxmlformats.org/officeDocument/2006/bibliography" xmlns="http://schemas.openxmlformats.org/officeDocument/2006/bibliography" SelectedStyle="/APASixthEditionOfficeOnline.xsl" StyleName="APA" Version="6"/>
-</file>
-
-<file path=customXml/item2.xml><?xml version="1.0" encoding="utf-8"?>
 <go:gDocsCustomXmlDataStorage xmlns:go="http://customooxmlschemas.google.com/" xmlns:r="http://schemas.openxmlformats.org/officeDocument/2006/relationships">
   <go:docsCustomData xmlns:go="http://customooxmlschemas.google.com/" roundtripDataSignature="AMtx7mge1g7Rp+86f12lCP2Ro2HGid8roA==">AMUW2mWHn+E7WS7kPXZiReHbbko8kjkzJUPaDx7Nv4KzQeHlqeFDmYBR0EHOczslKIMzne16FXCp94dEpjYENbzkNwX703MQsXn1vkFHaZiLxJEFlSBsXYM6qNQ8xd9t3jt50InLEDXwCpqAL0L2VIn1rn9jpzUdBMMABydKOHmAQAo4IZFbTrc0GOIfgZ1kGH+KW5sg3i8rbKXGqRuUPKYAs+XG+JPzug==</go:docsCustomData>
 </go:gDocsCustomXmlDataStorage>
 </file>
 
-<file path=customXml/itemProps1.xml><?xml version="1.0" encoding="utf-8"?>
-<ds:datastoreItem xmlns:ds="http://schemas.openxmlformats.org/officeDocument/2006/customXml" ds:itemID="{E8E232B9-1A23-964A-AD2D-383C2D10B008}">
-  <ds:schemaRefs>
-    <ds:schemaRef ds:uri="http://schemas.openxmlformats.org/officeDocument/2006/bibliography"/>
-  </ds:schemaRefs>
-</ds:datastoreItem>
+<file path=customXml/item2.xml><?xml version="1.0" encoding="utf-8"?>
+<b:Sources xmlns:b="http://schemas.openxmlformats.org/officeDocument/2006/bibliography" xmlns="http://schemas.openxmlformats.org/officeDocument/2006/bibliography" SelectedStyle="/APASixthEditionOfficeOnline.xsl" StyleName="APA" Version="6"/>
 </file>
 
-<file path=customXml/itemProps2.xml><?xml version="1.0" encoding="utf-8"?>
+<file path=customXml/itemProps1.xml><?xml version="1.0" encoding="utf-8"?>
 <ds:datastoreItem xmlns:ds="http://schemas.openxmlformats.org/officeDocument/2006/customXml" ds:itemID="{11111111-1234-1234-1234-123412341234}">
   <ds:schemaRefs>
     <ds:schemaRef ds:uri="http://customooxmlschemas.google.com/"/>
     <ds:schemaRef ds:uri="http://schemas.openxmlformats.org/officeDocument/2006/relationships"/>
   </ds:schemaRefs>
 </ds:datastoreItem>
+</file>
+
+<file path=customXml/itemProps2.xml><?xml version="1.0" encoding="utf-8"?>
+<ds:datastoreItem xmlns:ds="http://schemas.openxmlformats.org/officeDocument/2006/customXml" ds:itemID="{E8E232B9-1A23-964A-AD2D-383C2D10B008}">
+  <ds:schemaRefs>
+    <ds:schemaRef ds:uri="http://schemas.openxmlformats.org/officeDocument/2006/bibliography"/>
+  </ds:schemaRefs>
+</ds:datastoreItem>
 </file>
</xml_diff>